<commit_message>
we have to update alert table
</commit_message>
<xml_diff>
--- a/backend/report.docx
+++ b/backend/report.docx
@@ -1,6 +1,6 @@
 
 <file path=word/document.xml><?xml version="1.0" encoding="utf-8"?>
-<w:document xmlns:wpc="http://schemas.microsoft.com/office/word/2010/wordprocessingCanvas" xmlns:cx="http://schemas.microsoft.com/office/drawing/2014/chartex" xmlns:cx1="http://schemas.microsoft.com/office/drawing/2015/9/8/chartex" xmlns:cx2="http://schemas.microsoft.com/office/drawing/2015/10/21/chartex" xmlns:cx3="http://schemas.microsoft.com/office/drawing/2016/5/9/chartex" xmlns:cx4="http://schemas.microsoft.com/office/drawing/2016/5/10/chartex" xmlns:cx5="http://schemas.microsoft.com/office/drawing/2016/5/11/chartex" xmlns:cx6="http://schemas.microsoft.com/office/drawing/2016/5/12/chartex" xmlns:cx7="http://schemas.microsoft.com/office/drawing/2016/5/13/chartex" xmlns:cx8="http://schemas.microsoft.com/office/drawing/2016/5/14/chartex" xmlns:mc="http://schemas.openxmlformats.org/markup-compatibility/2006" xmlns:aink="http://schemas.microsoft.com/office/drawing/2016/ink" xmlns:am3d="http://schemas.microsoft.com/office/drawing/2017/model3d" xmlns:o="urn:schemas-microsoft-com:office:office" xmlns:oel="http://schemas.microsoft.com/office/2019/extlst" xmlns:r="http://schemas.openxmlformats.org/officeDocument/2006/relationships" xmlns:m="http://schemas.openxmlformats.org/officeDocument/2006/math" xmlns:v="urn:schemas-microsoft-com:vml" xmlns:wp14="http://schemas.microsoft.com/office/word/2010/wordprocessingDrawing" xmlns:wp="http://schemas.openxmlformats.org/drawingml/2006/wordprocessingDrawing" xmlns:w10="urn:schemas-microsoft-com:office:word" xmlns:w="http://schemas.openxmlformats.org/wordprocessingml/2006/main" xmlns:w14="http://schemas.microsoft.com/office/word/2010/wordml" xmlns:w15="http://schemas.microsoft.com/office/word/2012/wordml" xmlns:w16cex="http://schemas.microsoft.com/office/word/2018/wordml/cex" xmlns:w16cid="http://schemas.microsoft.com/office/word/2016/wordml/cid" xmlns:w16="http://schemas.microsoft.com/office/word/2018/wordml" xmlns:w16sdtdh="http://schemas.microsoft.com/office/word/2020/wordml/sdtdatahash" xmlns:w16se="http://schemas.microsoft.com/office/word/2015/wordml/symex" xmlns:wpg="http://schemas.microsoft.com/office/word/2010/wordprocessingGroup" xmlns:wpi="http://schemas.microsoft.com/office/word/2010/wordprocessingInk" xmlns:wne="http://schemas.microsoft.com/office/word/2006/wordml" xmlns:wps="http://schemas.microsoft.com/office/word/2010/wordprocessingShape" mc:Ignorable="w14 w15 w16se w16cid w16 w16cex w16sdtdh wp14">
+<w:document xmlns:wpc="http://schemas.microsoft.com/office/word/2010/wordprocessingCanvas" xmlns:cx="http://schemas.microsoft.com/office/drawing/2014/chartex" xmlns:cx1="http://schemas.microsoft.com/office/drawing/2015/9/8/chartex" xmlns:cx2="http://schemas.microsoft.com/office/drawing/2015/10/21/chartex" xmlns:cx3="http://schemas.microsoft.com/office/drawing/2016/5/9/chartex" xmlns:cx4="http://schemas.microsoft.com/office/drawing/2016/5/10/chartex" xmlns:cx5="http://schemas.microsoft.com/office/drawing/2016/5/11/chartex" xmlns:cx6="http://schemas.microsoft.com/office/drawing/2016/5/12/chartex" xmlns:cx7="http://schemas.microsoft.com/office/drawing/2016/5/13/chartex" xmlns:cx8="http://schemas.microsoft.com/office/drawing/2016/5/14/chartex" xmlns:mc="http://schemas.openxmlformats.org/markup-compatibility/2006" xmlns:aink="http://schemas.microsoft.com/office/drawing/2016/ink" xmlns:am3d="http://schemas.microsoft.com/office/drawing/2017/model3d" xmlns:o="urn:schemas-microsoft-com:office:office" xmlns:r="http://schemas.openxmlformats.org/officeDocument/2006/relationships" xmlns:m="http://schemas.openxmlformats.org/officeDocument/2006/math" xmlns:v="urn:schemas-microsoft-com:vml" xmlns:wp14="http://schemas.microsoft.com/office/word/2010/wordprocessingDrawing" xmlns:wp="http://schemas.openxmlformats.org/drawingml/2006/wordprocessingDrawing" xmlns:w10="urn:schemas-microsoft-com:office:word" xmlns:w="http://schemas.openxmlformats.org/wordprocessingml/2006/main" xmlns:w14="http://schemas.microsoft.com/office/word/2010/wordml" xmlns:w15="http://schemas.microsoft.com/office/word/2012/wordml" xmlns:w16cex="http://schemas.microsoft.com/office/word/2018/wordml/cex" xmlns:w16cid="http://schemas.microsoft.com/office/word/2016/wordml/cid" xmlns:w16="http://schemas.microsoft.com/office/word/2018/wordml" xmlns:w16sdtdh="http://schemas.microsoft.com/office/word/2020/wordml/sdtdatahash" xmlns:w16se="http://schemas.microsoft.com/office/word/2015/wordml/symex" xmlns:wpg="http://schemas.microsoft.com/office/word/2010/wordprocessingGroup" xmlns:wpi="http://schemas.microsoft.com/office/word/2010/wordprocessingInk" xmlns:wne="http://schemas.microsoft.com/office/word/2006/wordml" xmlns:wps="http://schemas.microsoft.com/office/word/2010/wordprocessingShape" mc:Ignorable="w14 w15 w16se w16cid w16 w16cex w16sdtdh wp14">
   <w:body>
     <w:p>
       <w:pPr>
@@ -138,7 +138,7 @@
       <w:pPr>
         <w:bidi/>
         <w:rPr>
-          <w:rFonts w:ascii="Vazir" w:hAnsi="Vazir" w:cs="Vazir" w:hint="cs"/>
+          <w:rFonts w:ascii="Vazir" w:hAnsi="Vazir" w:cs="Vazir"/>
           <w:b/>
           <w:bCs/>
           <w:rtl/>
@@ -358,6 +358,7 @@
         <w:jc w:val="center"/>
         <w:rPr>
           <w:rFonts w:ascii="Vazir" w:hAnsi="Vazir" w:cs="Vazir"/>
+          <w:rtl/>
           <w:lang w:bidi="fa-IR"/>
         </w:rPr>
       </w:pPr>
@@ -366,9 +367,9 @@
           <w:noProof/>
         </w:rPr>
         <w:drawing>
-          <wp:inline distT="0" distB="0" distL="0" distR="0" wp14:anchorId="3FE6ACB0" wp14:editId="31CD892B">
-            <wp:extent cx="4343309" cy="2460171"/>
-            <wp:effectExtent l="0" t="0" r="635" b="0"/>
+          <wp:inline distT="0" distB="0" distL="0" distR="0" wp14:anchorId="3FE6ACB0" wp14:editId="15BAC2ED">
+            <wp:extent cx="4340687" cy="1019908"/>
+            <wp:effectExtent l="0" t="0" r="3175" b="8890"/>
             <wp:docPr id="9" name="Picture 9"/>
             <wp:cNvGraphicFramePr>
               <a:graphicFrameLocks xmlns:a="http://schemas.openxmlformats.org/drawingml/2006/main" noChangeAspect="1"/>
@@ -390,13 +391,13 @@
                         </a:ext>
                       </a:extLst>
                     </a:blip>
-                    <a:srcRect l="824" t="14815" r="26099" b="11598"/>
+                    <a:srcRect l="824" t="59704" r="26099" b="9770"/>
                     <a:stretch/>
                   </pic:blipFill>
                   <pic:spPr bwMode="auto">
                     <a:xfrm>
                       <a:off x="0" y="0"/>
-                      <a:ext cx="4343399" cy="2460222"/>
+                      <a:ext cx="4343399" cy="1020545"/>
                     </a:xfrm>
                     <a:prstGeom prst="rect">
                       <a:avLst/>
@@ -423,26 +424,6 @@
         <w:bidi/>
         <w:rPr>
           <w:rFonts w:ascii="Vazir" w:hAnsi="Vazir" w:cs="Vazir"/>
-          <w:rtl/>
-          <w:lang w:bidi="fa-IR"/>
-        </w:rPr>
-      </w:pPr>
-    </w:p>
-    <w:p>
-      <w:pPr>
-        <w:bidi/>
-        <w:rPr>
-          <w:rFonts w:ascii="Vazir" w:hAnsi="Vazir" w:cs="Vazir"/>
-          <w:rtl/>
-          <w:lang w:bidi="fa-IR"/>
-        </w:rPr>
-      </w:pPr>
-    </w:p>
-    <w:p>
-      <w:pPr>
-        <w:bidi/>
-        <w:rPr>
-          <w:rFonts w:ascii="Vazir" w:hAnsi="Vazir" w:cs="Vazir"/>
           <w:lang w:bidi="fa-IR"/>
         </w:rPr>
       </w:pPr>
@@ -460,6 +441,7 @@
         <w:bidi/>
         <w:rPr>
           <w:rFonts w:ascii="Vazir" w:hAnsi="Vazir" w:cs="Vazir"/>
+          <w:rtl/>
           <w:lang w:bidi="fa-IR"/>
         </w:rPr>
       </w:pPr>
@@ -525,6 +507,67 @@
         <w:bidi/>
         <w:rPr>
           <w:rFonts w:ascii="Vazir" w:hAnsi="Vazir" w:cs="Vazir"/>
+          <w:rtl/>
+          <w:lang w:bidi="fa-IR"/>
+        </w:rPr>
+      </w:pPr>
+    </w:p>
+    <w:p>
+      <w:pPr>
+        <w:bidi/>
+        <w:rPr>
+          <w:rFonts w:ascii="Vazir" w:hAnsi="Vazir" w:cs="Vazir"/>
+          <w:rtl/>
+          <w:lang w:bidi="fa-IR"/>
+        </w:rPr>
+      </w:pPr>
+    </w:p>
+    <w:p>
+      <w:pPr>
+        <w:bidi/>
+        <w:rPr>
+          <w:rFonts w:ascii="Vazir" w:hAnsi="Vazir" w:cs="Vazir"/>
+          <w:rtl/>
+          <w:lang w:bidi="fa-IR"/>
+        </w:rPr>
+      </w:pPr>
+    </w:p>
+    <w:p>
+      <w:pPr>
+        <w:bidi/>
+        <w:rPr>
+          <w:rFonts w:ascii="Vazir" w:hAnsi="Vazir" w:cs="Vazir"/>
+          <w:rtl/>
+          <w:lang w:bidi="fa-IR"/>
+        </w:rPr>
+      </w:pPr>
+    </w:p>
+    <w:p>
+      <w:pPr>
+        <w:bidi/>
+        <w:rPr>
+          <w:rFonts w:ascii="Vazir" w:hAnsi="Vazir" w:cs="Vazir"/>
+          <w:rtl/>
+          <w:lang w:bidi="fa-IR"/>
+        </w:rPr>
+      </w:pPr>
+    </w:p>
+    <w:p>
+      <w:pPr>
+        <w:bidi/>
+        <w:rPr>
+          <w:rFonts w:ascii="Vazir" w:hAnsi="Vazir" w:cs="Vazir"/>
+          <w:rtl/>
+          <w:lang w:bidi="fa-IR"/>
+        </w:rPr>
+      </w:pPr>
+    </w:p>
+    <w:p>
+      <w:pPr>
+        <w:bidi/>
+        <w:rPr>
+          <w:rFonts w:ascii="Vazir" w:hAnsi="Vazir" w:cs="Vazir"/>
+          <w:rtl/>
           <w:lang w:bidi="fa-IR"/>
         </w:rPr>
       </w:pPr>
@@ -1121,7 +1164,7 @@
 </file>
 
 <file path=word/endnotes.xml><?xml version="1.0" encoding="utf-8"?>
-<w:endnotes xmlns:wpc="http://schemas.microsoft.com/office/word/2010/wordprocessingCanvas" xmlns:cx="http://schemas.microsoft.com/office/drawing/2014/chartex" xmlns:cx1="http://schemas.microsoft.com/office/drawing/2015/9/8/chartex" xmlns:cx2="http://schemas.microsoft.com/office/drawing/2015/10/21/chartex" xmlns:cx3="http://schemas.microsoft.com/office/drawing/2016/5/9/chartex" xmlns:cx4="http://schemas.microsoft.com/office/drawing/2016/5/10/chartex" xmlns:cx5="http://schemas.microsoft.com/office/drawing/2016/5/11/chartex" xmlns:cx6="http://schemas.microsoft.com/office/drawing/2016/5/12/chartex" xmlns:cx7="http://schemas.microsoft.com/office/drawing/2016/5/13/chartex" xmlns:cx8="http://schemas.microsoft.com/office/drawing/2016/5/14/chartex" xmlns:mc="http://schemas.openxmlformats.org/markup-compatibility/2006" xmlns:aink="http://schemas.microsoft.com/office/drawing/2016/ink" xmlns:am3d="http://schemas.microsoft.com/office/drawing/2017/model3d" xmlns:o="urn:schemas-microsoft-com:office:office" xmlns:oel="http://schemas.microsoft.com/office/2019/extlst" xmlns:r="http://schemas.openxmlformats.org/officeDocument/2006/relationships" xmlns:m="http://schemas.openxmlformats.org/officeDocument/2006/math" xmlns:v="urn:schemas-microsoft-com:vml" xmlns:wp14="http://schemas.microsoft.com/office/word/2010/wordprocessingDrawing" xmlns:wp="http://schemas.openxmlformats.org/drawingml/2006/wordprocessingDrawing" xmlns:w10="urn:schemas-microsoft-com:office:word" xmlns:w="http://schemas.openxmlformats.org/wordprocessingml/2006/main" xmlns:w14="http://schemas.microsoft.com/office/word/2010/wordml" xmlns:w15="http://schemas.microsoft.com/office/word/2012/wordml" xmlns:w16cex="http://schemas.microsoft.com/office/word/2018/wordml/cex" xmlns:w16cid="http://schemas.microsoft.com/office/word/2016/wordml/cid" xmlns:w16="http://schemas.microsoft.com/office/word/2018/wordml" xmlns:w16sdtdh="http://schemas.microsoft.com/office/word/2020/wordml/sdtdatahash" xmlns:w16se="http://schemas.microsoft.com/office/word/2015/wordml/symex" xmlns:wpg="http://schemas.microsoft.com/office/word/2010/wordprocessingGroup" xmlns:wpi="http://schemas.microsoft.com/office/word/2010/wordprocessingInk" xmlns:wne="http://schemas.microsoft.com/office/word/2006/wordml" xmlns:wps="http://schemas.microsoft.com/office/word/2010/wordprocessingShape" mc:Ignorable="w14 w15 w16se w16cid w16 w16cex w16sdtdh wp14">
+<w:endnotes xmlns:wpc="http://schemas.microsoft.com/office/word/2010/wordprocessingCanvas" xmlns:cx="http://schemas.microsoft.com/office/drawing/2014/chartex" xmlns:cx1="http://schemas.microsoft.com/office/drawing/2015/9/8/chartex" xmlns:cx2="http://schemas.microsoft.com/office/drawing/2015/10/21/chartex" xmlns:cx3="http://schemas.microsoft.com/office/drawing/2016/5/9/chartex" xmlns:cx4="http://schemas.microsoft.com/office/drawing/2016/5/10/chartex" xmlns:cx5="http://schemas.microsoft.com/office/drawing/2016/5/11/chartex" xmlns:cx6="http://schemas.microsoft.com/office/drawing/2016/5/12/chartex" xmlns:cx7="http://schemas.microsoft.com/office/drawing/2016/5/13/chartex" xmlns:cx8="http://schemas.microsoft.com/office/drawing/2016/5/14/chartex" xmlns:mc="http://schemas.openxmlformats.org/markup-compatibility/2006" xmlns:aink="http://schemas.microsoft.com/office/drawing/2016/ink" xmlns:am3d="http://schemas.microsoft.com/office/drawing/2017/model3d" xmlns:o="urn:schemas-microsoft-com:office:office" xmlns:r="http://schemas.openxmlformats.org/officeDocument/2006/relationships" xmlns:m="http://schemas.openxmlformats.org/officeDocument/2006/math" xmlns:v="urn:schemas-microsoft-com:vml" xmlns:wp14="http://schemas.microsoft.com/office/word/2010/wordprocessingDrawing" xmlns:wp="http://schemas.openxmlformats.org/drawingml/2006/wordprocessingDrawing" xmlns:w10="urn:schemas-microsoft-com:office:word" xmlns:w="http://schemas.openxmlformats.org/wordprocessingml/2006/main" xmlns:w14="http://schemas.microsoft.com/office/word/2010/wordml" xmlns:w15="http://schemas.microsoft.com/office/word/2012/wordml" xmlns:w16cex="http://schemas.microsoft.com/office/word/2018/wordml/cex" xmlns:w16cid="http://schemas.microsoft.com/office/word/2016/wordml/cid" xmlns:w16="http://schemas.microsoft.com/office/word/2018/wordml" xmlns:w16sdtdh="http://schemas.microsoft.com/office/word/2020/wordml/sdtdatahash" xmlns:w16se="http://schemas.microsoft.com/office/word/2015/wordml/symex" xmlns:wpg="http://schemas.microsoft.com/office/word/2010/wordprocessingGroup" xmlns:wpi="http://schemas.microsoft.com/office/word/2010/wordprocessingInk" xmlns:wne="http://schemas.microsoft.com/office/word/2006/wordml" xmlns:wps="http://schemas.microsoft.com/office/word/2010/wordprocessingShape" mc:Ignorable="w14 w15 w16se w16cid w16 w16cex w16sdtdh wp14">
   <w:endnote w:type="separator" w:id="-1">
     <w:p>
       <w:pPr>
@@ -1146,7 +1189,7 @@
 </file>
 
 <file path=word/footnotes.xml><?xml version="1.0" encoding="utf-8"?>
-<w:footnotes xmlns:wpc="http://schemas.microsoft.com/office/word/2010/wordprocessingCanvas" xmlns:cx="http://schemas.microsoft.com/office/drawing/2014/chartex" xmlns:cx1="http://schemas.microsoft.com/office/drawing/2015/9/8/chartex" xmlns:cx2="http://schemas.microsoft.com/office/drawing/2015/10/21/chartex" xmlns:cx3="http://schemas.microsoft.com/office/drawing/2016/5/9/chartex" xmlns:cx4="http://schemas.microsoft.com/office/drawing/2016/5/10/chartex" xmlns:cx5="http://schemas.microsoft.com/office/drawing/2016/5/11/chartex" xmlns:cx6="http://schemas.microsoft.com/office/drawing/2016/5/12/chartex" xmlns:cx7="http://schemas.microsoft.com/office/drawing/2016/5/13/chartex" xmlns:cx8="http://schemas.microsoft.com/office/drawing/2016/5/14/chartex" xmlns:mc="http://schemas.openxmlformats.org/markup-compatibility/2006" xmlns:aink="http://schemas.microsoft.com/office/drawing/2016/ink" xmlns:am3d="http://schemas.microsoft.com/office/drawing/2017/model3d" xmlns:o="urn:schemas-microsoft-com:office:office" xmlns:oel="http://schemas.microsoft.com/office/2019/extlst" xmlns:r="http://schemas.openxmlformats.org/officeDocument/2006/relationships" xmlns:m="http://schemas.openxmlformats.org/officeDocument/2006/math" xmlns:v="urn:schemas-microsoft-com:vml" xmlns:wp14="http://schemas.microsoft.com/office/word/2010/wordprocessingDrawing" xmlns:wp="http://schemas.openxmlformats.org/drawingml/2006/wordprocessingDrawing" xmlns:w10="urn:schemas-microsoft-com:office:word" xmlns:w="http://schemas.openxmlformats.org/wordprocessingml/2006/main" xmlns:w14="http://schemas.microsoft.com/office/word/2010/wordml" xmlns:w15="http://schemas.microsoft.com/office/word/2012/wordml" xmlns:w16cex="http://schemas.microsoft.com/office/word/2018/wordml/cex" xmlns:w16cid="http://schemas.microsoft.com/office/word/2016/wordml/cid" xmlns:w16="http://schemas.microsoft.com/office/word/2018/wordml" xmlns:w16sdtdh="http://schemas.microsoft.com/office/word/2020/wordml/sdtdatahash" xmlns:w16se="http://schemas.microsoft.com/office/word/2015/wordml/symex" xmlns:wpg="http://schemas.microsoft.com/office/word/2010/wordprocessingGroup" xmlns:wpi="http://schemas.microsoft.com/office/word/2010/wordprocessingInk" xmlns:wne="http://schemas.microsoft.com/office/word/2006/wordml" xmlns:wps="http://schemas.microsoft.com/office/word/2010/wordprocessingShape" mc:Ignorable="w14 w15 w16se w16cid w16 w16cex w16sdtdh wp14">
+<w:footnotes xmlns:wpc="http://schemas.microsoft.com/office/word/2010/wordprocessingCanvas" xmlns:cx="http://schemas.microsoft.com/office/drawing/2014/chartex" xmlns:cx1="http://schemas.microsoft.com/office/drawing/2015/9/8/chartex" xmlns:cx2="http://schemas.microsoft.com/office/drawing/2015/10/21/chartex" xmlns:cx3="http://schemas.microsoft.com/office/drawing/2016/5/9/chartex" xmlns:cx4="http://schemas.microsoft.com/office/drawing/2016/5/10/chartex" xmlns:cx5="http://schemas.microsoft.com/office/drawing/2016/5/11/chartex" xmlns:cx6="http://schemas.microsoft.com/office/drawing/2016/5/12/chartex" xmlns:cx7="http://schemas.microsoft.com/office/drawing/2016/5/13/chartex" xmlns:cx8="http://schemas.microsoft.com/office/drawing/2016/5/14/chartex" xmlns:mc="http://schemas.openxmlformats.org/markup-compatibility/2006" xmlns:aink="http://schemas.microsoft.com/office/drawing/2016/ink" xmlns:am3d="http://schemas.microsoft.com/office/drawing/2017/model3d" xmlns:o="urn:schemas-microsoft-com:office:office" xmlns:r="http://schemas.openxmlformats.org/officeDocument/2006/relationships" xmlns:m="http://schemas.openxmlformats.org/officeDocument/2006/math" xmlns:v="urn:schemas-microsoft-com:vml" xmlns:wp14="http://schemas.microsoft.com/office/word/2010/wordprocessingDrawing" xmlns:wp="http://schemas.openxmlformats.org/drawingml/2006/wordprocessingDrawing" xmlns:w10="urn:schemas-microsoft-com:office:word" xmlns:w="http://schemas.openxmlformats.org/wordprocessingml/2006/main" xmlns:w14="http://schemas.microsoft.com/office/word/2010/wordml" xmlns:w15="http://schemas.microsoft.com/office/word/2012/wordml" xmlns:w16cex="http://schemas.microsoft.com/office/word/2018/wordml/cex" xmlns:w16cid="http://schemas.microsoft.com/office/word/2016/wordml/cid" xmlns:w16="http://schemas.microsoft.com/office/word/2018/wordml" xmlns:w16sdtdh="http://schemas.microsoft.com/office/word/2020/wordml/sdtdatahash" xmlns:w16se="http://schemas.microsoft.com/office/word/2015/wordml/symex" xmlns:wpg="http://schemas.microsoft.com/office/word/2010/wordprocessingGroup" xmlns:wpi="http://schemas.microsoft.com/office/word/2010/wordprocessingInk" xmlns:wne="http://schemas.microsoft.com/office/word/2006/wordml" xmlns:wps="http://schemas.microsoft.com/office/word/2010/wordprocessingShape" mc:Ignorable="w14 w15 w16se w16cid w16 w16cex w16sdtdh wp14">
   <w:footnote w:type="separator" w:id="-1">
     <w:p>
       <w:pPr>

</xml_diff>

<commit_message>
Stage 3 - DB container seems to work!
</commit_message>
<xml_diff>
--- a/backend/report.docx
+++ b/backend/report.docx
@@ -1,6 +1,6 @@
 
 <file path=word/document.xml><?xml version="1.0" encoding="utf-8"?>
-<w:document xmlns:wpc="http://schemas.microsoft.com/office/word/2010/wordprocessingCanvas" xmlns:cx="http://schemas.microsoft.com/office/drawing/2014/chartex" xmlns:cx1="http://schemas.microsoft.com/office/drawing/2015/9/8/chartex" xmlns:cx2="http://schemas.microsoft.com/office/drawing/2015/10/21/chartex" xmlns:cx3="http://schemas.microsoft.com/office/drawing/2016/5/9/chartex" xmlns:cx4="http://schemas.microsoft.com/office/drawing/2016/5/10/chartex" xmlns:cx5="http://schemas.microsoft.com/office/drawing/2016/5/11/chartex" xmlns:cx6="http://schemas.microsoft.com/office/drawing/2016/5/12/chartex" xmlns:cx7="http://schemas.microsoft.com/office/drawing/2016/5/13/chartex" xmlns:cx8="http://schemas.microsoft.com/office/drawing/2016/5/14/chartex" xmlns:mc="http://schemas.openxmlformats.org/markup-compatibility/2006" xmlns:aink="http://schemas.microsoft.com/office/drawing/2016/ink" xmlns:am3d="http://schemas.microsoft.com/office/drawing/2017/model3d" xmlns:o="urn:schemas-microsoft-com:office:office" xmlns:r="http://schemas.openxmlformats.org/officeDocument/2006/relationships" xmlns:m="http://schemas.openxmlformats.org/officeDocument/2006/math" xmlns:v="urn:schemas-microsoft-com:vml" xmlns:wp14="http://schemas.microsoft.com/office/word/2010/wordprocessingDrawing" xmlns:wp="http://schemas.openxmlformats.org/drawingml/2006/wordprocessingDrawing" xmlns:w10="urn:schemas-microsoft-com:office:word" xmlns:w="http://schemas.openxmlformats.org/wordprocessingml/2006/main" xmlns:w14="http://schemas.microsoft.com/office/word/2010/wordml" xmlns:w15="http://schemas.microsoft.com/office/word/2012/wordml" xmlns:w16cex="http://schemas.microsoft.com/office/word/2018/wordml/cex" xmlns:w16cid="http://schemas.microsoft.com/office/word/2016/wordml/cid" xmlns:w16="http://schemas.microsoft.com/office/word/2018/wordml" xmlns:w16sdtdh="http://schemas.microsoft.com/office/word/2020/wordml/sdtdatahash" xmlns:w16se="http://schemas.microsoft.com/office/word/2015/wordml/symex" xmlns:wpg="http://schemas.microsoft.com/office/word/2010/wordprocessingGroup" xmlns:wpi="http://schemas.microsoft.com/office/word/2010/wordprocessingInk" xmlns:wne="http://schemas.microsoft.com/office/word/2006/wordml" xmlns:wps="http://schemas.microsoft.com/office/word/2010/wordprocessingShape" mc:Ignorable="w14 w15 w16se w16cid w16 w16cex w16sdtdh wp14">
+<w:document xmlns:wpc="http://schemas.microsoft.com/office/word/2010/wordprocessingCanvas" xmlns:cx="http://schemas.microsoft.com/office/drawing/2014/chartex" xmlns:cx1="http://schemas.microsoft.com/office/drawing/2015/9/8/chartex" xmlns:cx2="http://schemas.microsoft.com/office/drawing/2015/10/21/chartex" xmlns:cx3="http://schemas.microsoft.com/office/drawing/2016/5/9/chartex" xmlns:cx4="http://schemas.microsoft.com/office/drawing/2016/5/10/chartex" xmlns:cx5="http://schemas.microsoft.com/office/drawing/2016/5/11/chartex" xmlns:cx6="http://schemas.microsoft.com/office/drawing/2016/5/12/chartex" xmlns:cx7="http://schemas.microsoft.com/office/drawing/2016/5/13/chartex" xmlns:cx8="http://schemas.microsoft.com/office/drawing/2016/5/14/chartex" xmlns:mc="http://schemas.openxmlformats.org/markup-compatibility/2006" xmlns:aink="http://schemas.microsoft.com/office/drawing/2016/ink" xmlns:am3d="http://schemas.microsoft.com/office/drawing/2017/model3d" xmlns:o="urn:schemas-microsoft-com:office:office" xmlns:oel="http://schemas.microsoft.com/office/2019/extlst" xmlns:r="http://schemas.openxmlformats.org/officeDocument/2006/relationships" xmlns:m="http://schemas.openxmlformats.org/officeDocument/2006/math" xmlns:v="urn:schemas-microsoft-com:vml" xmlns:wp14="http://schemas.microsoft.com/office/word/2010/wordprocessingDrawing" xmlns:wp="http://schemas.openxmlformats.org/drawingml/2006/wordprocessingDrawing" xmlns:w10="urn:schemas-microsoft-com:office:word" xmlns:w="http://schemas.openxmlformats.org/wordprocessingml/2006/main" xmlns:w14="http://schemas.microsoft.com/office/word/2010/wordml" xmlns:w15="http://schemas.microsoft.com/office/word/2012/wordml" xmlns:w16cex="http://schemas.microsoft.com/office/word/2018/wordml/cex" xmlns:w16cid="http://schemas.microsoft.com/office/word/2016/wordml/cid" xmlns:w16="http://schemas.microsoft.com/office/word/2018/wordml" xmlns:w16sdtdh="http://schemas.microsoft.com/office/word/2020/wordml/sdtdatahash" xmlns:w16se="http://schemas.microsoft.com/office/word/2015/wordml/symex" xmlns:wpg="http://schemas.microsoft.com/office/word/2010/wordprocessingGroup" xmlns:wpi="http://schemas.microsoft.com/office/word/2010/wordprocessingInk" xmlns:wne="http://schemas.microsoft.com/office/word/2006/wordml" xmlns:wps="http://schemas.microsoft.com/office/word/2010/wordprocessingShape" mc:Ignorable="w14 w15 w16se w16cid w16 w16cex w16sdtdh wp14">
   <w:body>
     <w:p>
       <w:pPr>
@@ -1144,7 +1144,8 @@
       <w:pPr>
         <w:bidi/>
         <w:rPr>
-          <w:rFonts w:ascii="Vazir" w:hAnsi="Vazir" w:cs="Vazir"/>
+          <w:rFonts w:ascii="Vazir" w:hAnsi="Vazir" w:cs="Vazir" w:hint="cs"/>
+          <w:rtl/>
           <w:lang w:bidi="fa-IR"/>
         </w:rPr>
       </w:pPr>
@@ -1156,6 +1157,238 @@
         </w:rPr>
         <w:t>همانطور که مشاهده میشود فایل با موفقیت روی داکرهاب قرار داده شده است.</w:t>
       </w:r>
+    </w:p>
+    <w:p>
+      <w:pPr>
+        <w:bidi/>
+        <w:rPr>
+          <w:rFonts w:ascii="Vazir" w:hAnsi="Vazir" w:cs="Vazir" w:hint="cs"/>
+          <w:lang w:bidi="fa-IR"/>
+        </w:rPr>
+      </w:pPr>
+    </w:p>
+    <w:p>
+      <w:pPr>
+        <w:bidi/>
+        <w:rPr>
+          <w:rFonts w:ascii="Vazir" w:hAnsi="Vazir" w:cs="Vazir" w:hint="cs"/>
+          <w:lang w:bidi="fa-IR"/>
+        </w:rPr>
+      </w:pPr>
+    </w:p>
+    <w:p>
+      <w:pPr>
+        <w:bidi/>
+        <w:rPr>
+          <w:rFonts w:ascii="Vazir" w:hAnsi="Vazir" w:cs="Vazir" w:hint="cs"/>
+          <w:lang w:bidi="fa-IR"/>
+        </w:rPr>
+      </w:pPr>
+    </w:p>
+    <w:p>
+      <w:pPr>
+        <w:bidi/>
+        <w:rPr>
+          <w:rFonts w:ascii="Vazir" w:hAnsi="Vazir" w:cs="Vazir" w:hint="cs"/>
+          <w:lang w:bidi="fa-IR"/>
+        </w:rPr>
+      </w:pPr>
+    </w:p>
+    <w:p>
+      <w:pPr>
+        <w:bidi/>
+        <w:rPr>
+          <w:rFonts w:ascii="Vazir" w:hAnsi="Vazir" w:cs="Vazir" w:hint="cs"/>
+          <w:lang w:bidi="fa-IR"/>
+        </w:rPr>
+      </w:pPr>
+    </w:p>
+    <w:p>
+      <w:pPr>
+        <w:bidi/>
+        <w:rPr>
+          <w:rFonts w:ascii="Vazir" w:hAnsi="Vazir" w:cs="Vazir" w:hint="cs"/>
+          <w:lang w:bidi="fa-IR"/>
+        </w:rPr>
+      </w:pPr>
+    </w:p>
+    <w:p>
+      <w:pPr>
+        <w:tabs>
+          <w:tab w:val="left" w:pos="2133"/>
+        </w:tabs>
+        <w:bidi/>
+        <w:rPr>
+          <w:rFonts w:ascii="Vazir" w:hAnsi="Vazir" w:cs="Vazir"/>
+          <w:lang w:bidi="fa-IR"/>
+        </w:rPr>
+      </w:pPr>
+      <w:r>
+        <w:rPr>
+          <w:rFonts w:ascii="Vazir" w:hAnsi="Vazir" w:cs="Vazir"/>
+          <w:rtl/>
+          <w:lang w:bidi="fa-IR"/>
+        </w:rPr>
+        <w:tab/>
+      </w:r>
+    </w:p>
+    <w:p>
+      <w:pPr>
+        <w:tabs>
+          <w:tab w:val="left" w:pos="2133"/>
+        </w:tabs>
+        <w:bidi/>
+        <w:rPr>
+          <w:rFonts w:ascii="Vazir" w:hAnsi="Vazir" w:cs="Vazir"/>
+          <w:lang w:bidi="fa-IR"/>
+        </w:rPr>
+      </w:pPr>
+    </w:p>
+    <w:p>
+      <w:pPr>
+        <w:tabs>
+          <w:tab w:val="left" w:pos="2133"/>
+        </w:tabs>
+        <w:bidi/>
+        <w:rPr>
+          <w:rFonts w:ascii="Vazir" w:hAnsi="Vazir" w:cs="Vazir"/>
+          <w:lang w:bidi="fa-IR"/>
+        </w:rPr>
+      </w:pPr>
+    </w:p>
+    <w:p>
+      <w:pPr>
+        <w:tabs>
+          <w:tab w:val="left" w:pos="2133"/>
+        </w:tabs>
+        <w:bidi/>
+        <w:rPr>
+          <w:rFonts w:ascii="Vazir" w:hAnsi="Vazir" w:cs="Vazir"/>
+          <w:lang w:bidi="fa-IR"/>
+        </w:rPr>
+      </w:pPr>
+    </w:p>
+    <w:p>
+      <w:pPr>
+        <w:tabs>
+          <w:tab w:val="left" w:pos="2133"/>
+        </w:tabs>
+        <w:bidi/>
+        <w:rPr>
+          <w:rFonts w:ascii="Vazir" w:hAnsi="Vazir" w:cs="Vazir"/>
+          <w:lang w:bidi="fa-IR"/>
+        </w:rPr>
+      </w:pPr>
+    </w:p>
+    <w:p>
+      <w:pPr>
+        <w:tabs>
+          <w:tab w:val="left" w:pos="2133"/>
+        </w:tabs>
+        <w:bidi/>
+        <w:rPr>
+          <w:rFonts w:ascii="Vazir" w:hAnsi="Vazir" w:cs="Vazir"/>
+          <w:lang w:bidi="fa-IR"/>
+        </w:rPr>
+      </w:pPr>
+    </w:p>
+    <w:p>
+      <w:pPr>
+        <w:tabs>
+          <w:tab w:val="left" w:pos="2133"/>
+        </w:tabs>
+        <w:bidi/>
+        <w:rPr>
+          <w:rFonts w:ascii="Vazir" w:hAnsi="Vazir" w:cs="Vazir"/>
+          <w:lang w:bidi="fa-IR"/>
+        </w:rPr>
+      </w:pPr>
+    </w:p>
+    <w:p>
+      <w:pPr>
+        <w:tabs>
+          <w:tab w:val="left" w:pos="2133"/>
+        </w:tabs>
+        <w:bidi/>
+        <w:rPr>
+          <w:rFonts w:ascii="Vazir" w:hAnsi="Vazir" w:cs="Vazir"/>
+          <w:rtl/>
+          <w:lang w:bidi="fa-IR"/>
+        </w:rPr>
+      </w:pPr>
+    </w:p>
+    <w:p>
+      <w:pPr>
+        <w:tabs>
+          <w:tab w:val="left" w:pos="2133"/>
+        </w:tabs>
+        <w:bidi/>
+        <w:rPr>
+          <w:rFonts w:ascii="Vazir" w:hAnsi="Vazir" w:cs="Vazir"/>
+          <w:rtl/>
+          <w:lang w:bidi="fa-IR"/>
+        </w:rPr>
+      </w:pPr>
+      <w:r>
+        <w:rPr>
+          <w:rFonts w:ascii="Vazir" w:hAnsi="Vazir" w:cs="Vazir" w:hint="cs"/>
+          <w:rtl/>
+          <w:lang w:bidi="fa-IR"/>
+        </w:rPr>
+        <w:lastRenderedPageBreak/>
+        <w:t>گام سوم-</w:t>
+      </w:r>
+    </w:p>
+    <w:p>
+      <w:pPr>
+        <w:tabs>
+          <w:tab w:val="left" w:pos="2133"/>
+        </w:tabs>
+        <w:bidi/>
+        <w:rPr>
+          <w:rFonts w:ascii="Vazir" w:hAnsi="Vazir" w:cs="Vazir"/>
+          <w:rtl/>
+          <w:lang w:bidi="fa-IR"/>
+        </w:rPr>
+      </w:pPr>
+      <w:r>
+        <w:rPr>
+          <w:rFonts w:ascii="Vazir" w:hAnsi="Vazir" w:cs="Vazir" w:hint="cs"/>
+          <w:rtl/>
+          <w:lang w:bidi="fa-IR"/>
+        </w:rPr>
+        <w:t xml:space="preserve">در این بخش ابتدا یک کانتینر </w:t>
+      </w:r>
+      <w:proofErr w:type="spellStart"/>
+      <w:r>
+        <w:rPr>
+          <w:rFonts w:ascii="Vazir" w:hAnsi="Vazir" w:cs="Vazir"/>
+          <w:lang w:bidi="fa-IR"/>
+        </w:rPr>
+        <w:t>postgres</w:t>
+      </w:r>
+      <w:proofErr w:type="spellEnd"/>
+      <w:r>
+        <w:rPr>
+          <w:rFonts w:ascii="Vazir" w:hAnsi="Vazir" w:cs="Vazir" w:hint="cs"/>
+          <w:rtl/>
+          <w:lang w:bidi="fa-IR"/>
+        </w:rPr>
+        <w:t xml:space="preserve"> بالا می آوریم که بتوانیم به پایگاه داده متصل شویم:</w:t>
+      </w:r>
+    </w:p>
+    <w:p>
+      <w:pPr>
+        <w:tabs>
+          <w:tab w:val="left" w:pos="2133"/>
+        </w:tabs>
+        <w:bidi/>
+        <w:rPr>
+          <w:rFonts w:ascii="Vazir" w:hAnsi="Vazir" w:cs="Vazir" w:hint="cs"/>
+          <w:rtl/>
+          <w:lang w:bidi="fa-IR"/>
+        </w:rPr>
+      </w:pPr>
     </w:p>
     <w:sectPr>
       <w:pgSz w:w="12240" w:h="15840"/>
@@ -1168,7 +1401,7 @@
 </file>
 
 <file path=word/endnotes.xml><?xml version="1.0" encoding="utf-8"?>
-<w:endnotes xmlns:wpc="http://schemas.microsoft.com/office/word/2010/wordprocessingCanvas" xmlns:cx="http://schemas.microsoft.com/office/drawing/2014/chartex" xmlns:cx1="http://schemas.microsoft.com/office/drawing/2015/9/8/chartex" xmlns:cx2="http://schemas.microsoft.com/office/drawing/2015/10/21/chartex" xmlns:cx3="http://schemas.microsoft.com/office/drawing/2016/5/9/chartex" xmlns:cx4="http://schemas.microsoft.com/office/drawing/2016/5/10/chartex" xmlns:cx5="http://schemas.microsoft.com/office/drawing/2016/5/11/chartex" xmlns:cx6="http://schemas.microsoft.com/office/drawing/2016/5/12/chartex" xmlns:cx7="http://schemas.microsoft.com/office/drawing/2016/5/13/chartex" xmlns:cx8="http://schemas.microsoft.com/office/drawing/2016/5/14/chartex" xmlns:mc="http://schemas.openxmlformats.org/markup-compatibility/2006" xmlns:aink="http://schemas.microsoft.com/office/drawing/2016/ink" xmlns:am3d="http://schemas.microsoft.com/office/drawing/2017/model3d" xmlns:o="urn:schemas-microsoft-com:office:office" xmlns:r="http://schemas.openxmlformats.org/officeDocument/2006/relationships" xmlns:m="http://schemas.openxmlformats.org/officeDocument/2006/math" xmlns:v="urn:schemas-microsoft-com:vml" xmlns:wp14="http://schemas.microsoft.com/office/word/2010/wordprocessingDrawing" xmlns:wp="http://schemas.openxmlformats.org/drawingml/2006/wordprocessingDrawing" xmlns:w10="urn:schemas-microsoft-com:office:word" xmlns:w="http://schemas.openxmlformats.org/wordprocessingml/2006/main" xmlns:w14="http://schemas.microsoft.com/office/word/2010/wordml" xmlns:w15="http://schemas.microsoft.com/office/word/2012/wordml" xmlns:w16cex="http://schemas.microsoft.com/office/word/2018/wordml/cex" xmlns:w16cid="http://schemas.microsoft.com/office/word/2016/wordml/cid" xmlns:w16="http://schemas.microsoft.com/office/word/2018/wordml" xmlns:w16sdtdh="http://schemas.microsoft.com/office/word/2020/wordml/sdtdatahash" xmlns:w16se="http://schemas.microsoft.com/office/word/2015/wordml/symex" xmlns:wpg="http://schemas.microsoft.com/office/word/2010/wordprocessingGroup" xmlns:wpi="http://schemas.microsoft.com/office/word/2010/wordprocessingInk" xmlns:wne="http://schemas.microsoft.com/office/word/2006/wordml" xmlns:wps="http://schemas.microsoft.com/office/word/2010/wordprocessingShape" mc:Ignorable="w14 w15 w16se w16cid w16 w16cex w16sdtdh wp14">
+<w:endnotes xmlns:wpc="http://schemas.microsoft.com/office/word/2010/wordprocessingCanvas" xmlns:cx="http://schemas.microsoft.com/office/drawing/2014/chartex" xmlns:cx1="http://schemas.microsoft.com/office/drawing/2015/9/8/chartex" xmlns:cx2="http://schemas.microsoft.com/office/drawing/2015/10/21/chartex" xmlns:cx3="http://schemas.microsoft.com/office/drawing/2016/5/9/chartex" xmlns:cx4="http://schemas.microsoft.com/office/drawing/2016/5/10/chartex" xmlns:cx5="http://schemas.microsoft.com/office/drawing/2016/5/11/chartex" xmlns:cx6="http://schemas.microsoft.com/office/drawing/2016/5/12/chartex" xmlns:cx7="http://schemas.microsoft.com/office/drawing/2016/5/13/chartex" xmlns:cx8="http://schemas.microsoft.com/office/drawing/2016/5/14/chartex" xmlns:mc="http://schemas.openxmlformats.org/markup-compatibility/2006" xmlns:aink="http://schemas.microsoft.com/office/drawing/2016/ink" xmlns:am3d="http://schemas.microsoft.com/office/drawing/2017/model3d" xmlns:o="urn:schemas-microsoft-com:office:office" xmlns:oel="http://schemas.microsoft.com/office/2019/extlst" xmlns:r="http://schemas.openxmlformats.org/officeDocument/2006/relationships" xmlns:m="http://schemas.openxmlformats.org/officeDocument/2006/math" xmlns:v="urn:schemas-microsoft-com:vml" xmlns:wp14="http://schemas.microsoft.com/office/word/2010/wordprocessingDrawing" xmlns:wp="http://schemas.openxmlformats.org/drawingml/2006/wordprocessingDrawing" xmlns:w10="urn:schemas-microsoft-com:office:word" xmlns:w="http://schemas.openxmlformats.org/wordprocessingml/2006/main" xmlns:w14="http://schemas.microsoft.com/office/word/2010/wordml" xmlns:w15="http://schemas.microsoft.com/office/word/2012/wordml" xmlns:w16cex="http://schemas.microsoft.com/office/word/2018/wordml/cex" xmlns:w16cid="http://schemas.microsoft.com/office/word/2016/wordml/cid" xmlns:w16="http://schemas.microsoft.com/office/word/2018/wordml" xmlns:w16sdtdh="http://schemas.microsoft.com/office/word/2020/wordml/sdtdatahash" xmlns:w16se="http://schemas.microsoft.com/office/word/2015/wordml/symex" xmlns:wpg="http://schemas.microsoft.com/office/word/2010/wordprocessingGroup" xmlns:wpi="http://schemas.microsoft.com/office/word/2010/wordprocessingInk" xmlns:wne="http://schemas.microsoft.com/office/word/2006/wordml" xmlns:wps="http://schemas.microsoft.com/office/word/2010/wordprocessingShape" mc:Ignorable="w14 w15 w16se w16cid w16 w16cex w16sdtdh wp14">
   <w:endnote w:type="separator" w:id="-1">
     <w:p>
       <w:pPr>
@@ -1193,7 +1426,7 @@
 </file>
 
 <file path=word/footnotes.xml><?xml version="1.0" encoding="utf-8"?>
-<w:footnotes xmlns:wpc="http://schemas.microsoft.com/office/word/2010/wordprocessingCanvas" xmlns:cx="http://schemas.microsoft.com/office/drawing/2014/chartex" xmlns:cx1="http://schemas.microsoft.com/office/drawing/2015/9/8/chartex" xmlns:cx2="http://schemas.microsoft.com/office/drawing/2015/10/21/chartex" xmlns:cx3="http://schemas.microsoft.com/office/drawing/2016/5/9/chartex" xmlns:cx4="http://schemas.microsoft.com/office/drawing/2016/5/10/chartex" xmlns:cx5="http://schemas.microsoft.com/office/drawing/2016/5/11/chartex" xmlns:cx6="http://schemas.microsoft.com/office/drawing/2016/5/12/chartex" xmlns:cx7="http://schemas.microsoft.com/office/drawing/2016/5/13/chartex" xmlns:cx8="http://schemas.microsoft.com/office/drawing/2016/5/14/chartex" xmlns:mc="http://schemas.openxmlformats.org/markup-compatibility/2006" xmlns:aink="http://schemas.microsoft.com/office/drawing/2016/ink" xmlns:am3d="http://schemas.microsoft.com/office/drawing/2017/model3d" xmlns:o="urn:schemas-microsoft-com:office:office" xmlns:r="http://schemas.openxmlformats.org/officeDocument/2006/relationships" xmlns:m="http://schemas.openxmlformats.org/officeDocument/2006/math" xmlns:v="urn:schemas-microsoft-com:vml" xmlns:wp14="http://schemas.microsoft.com/office/word/2010/wordprocessingDrawing" xmlns:wp="http://schemas.openxmlformats.org/drawingml/2006/wordprocessingDrawing" xmlns:w10="urn:schemas-microsoft-com:office:word" xmlns:w="http://schemas.openxmlformats.org/wordprocessingml/2006/main" xmlns:w14="http://schemas.microsoft.com/office/word/2010/wordml" xmlns:w15="http://schemas.microsoft.com/office/word/2012/wordml" xmlns:w16cex="http://schemas.microsoft.com/office/word/2018/wordml/cex" xmlns:w16cid="http://schemas.microsoft.com/office/word/2016/wordml/cid" xmlns:w16="http://schemas.microsoft.com/office/word/2018/wordml" xmlns:w16sdtdh="http://schemas.microsoft.com/office/word/2020/wordml/sdtdatahash" xmlns:w16se="http://schemas.microsoft.com/office/word/2015/wordml/symex" xmlns:wpg="http://schemas.microsoft.com/office/word/2010/wordprocessingGroup" xmlns:wpi="http://schemas.microsoft.com/office/word/2010/wordprocessingInk" xmlns:wne="http://schemas.microsoft.com/office/word/2006/wordml" xmlns:wps="http://schemas.microsoft.com/office/word/2010/wordprocessingShape" mc:Ignorable="w14 w15 w16se w16cid w16 w16cex w16sdtdh wp14">
+<w:footnotes xmlns:wpc="http://schemas.microsoft.com/office/word/2010/wordprocessingCanvas" xmlns:cx="http://schemas.microsoft.com/office/drawing/2014/chartex" xmlns:cx1="http://schemas.microsoft.com/office/drawing/2015/9/8/chartex" xmlns:cx2="http://schemas.microsoft.com/office/drawing/2015/10/21/chartex" xmlns:cx3="http://schemas.microsoft.com/office/drawing/2016/5/9/chartex" xmlns:cx4="http://schemas.microsoft.com/office/drawing/2016/5/10/chartex" xmlns:cx5="http://schemas.microsoft.com/office/drawing/2016/5/11/chartex" xmlns:cx6="http://schemas.microsoft.com/office/drawing/2016/5/12/chartex" xmlns:cx7="http://schemas.microsoft.com/office/drawing/2016/5/13/chartex" xmlns:cx8="http://schemas.microsoft.com/office/drawing/2016/5/14/chartex" xmlns:mc="http://schemas.openxmlformats.org/markup-compatibility/2006" xmlns:aink="http://schemas.microsoft.com/office/drawing/2016/ink" xmlns:am3d="http://schemas.microsoft.com/office/drawing/2017/model3d" xmlns:o="urn:schemas-microsoft-com:office:office" xmlns:oel="http://schemas.microsoft.com/office/2019/extlst" xmlns:r="http://schemas.openxmlformats.org/officeDocument/2006/relationships" xmlns:m="http://schemas.openxmlformats.org/officeDocument/2006/math" xmlns:v="urn:schemas-microsoft-com:vml" xmlns:wp14="http://schemas.microsoft.com/office/word/2010/wordprocessingDrawing" xmlns:wp="http://schemas.openxmlformats.org/drawingml/2006/wordprocessingDrawing" xmlns:w10="urn:schemas-microsoft-com:office:word" xmlns:w="http://schemas.openxmlformats.org/wordprocessingml/2006/main" xmlns:w14="http://schemas.microsoft.com/office/word/2010/wordml" xmlns:w15="http://schemas.microsoft.com/office/word/2012/wordml" xmlns:w16cex="http://schemas.microsoft.com/office/word/2018/wordml/cex" xmlns:w16cid="http://schemas.microsoft.com/office/word/2016/wordml/cid" xmlns:w16="http://schemas.microsoft.com/office/word/2018/wordml" xmlns:w16sdtdh="http://schemas.microsoft.com/office/word/2020/wordml/sdtdatahash" xmlns:w16se="http://schemas.microsoft.com/office/word/2015/wordml/symex" xmlns:wpg="http://schemas.microsoft.com/office/word/2010/wordprocessingGroup" xmlns:wpi="http://schemas.microsoft.com/office/word/2010/wordprocessingInk" xmlns:wne="http://schemas.microsoft.com/office/word/2006/wordml" xmlns:wps="http://schemas.microsoft.com/office/word/2010/wordprocessingShape" mc:Ignorable="w14 w15 w16se w16cid w16 w16cex w16sdtdh wp14">
   <w:footnote w:type="separator" w:id="-1">
     <w:p>
       <w:pPr>

</xml_diff>

<commit_message>
all working but it has bugs!
</commit_message>
<xml_diff>
--- a/backend/report.docx
+++ b/backend/report.docx
@@ -1144,17 +1144,17 @@
       <w:pPr>
         <w:bidi/>
         <w:rPr>
+          <w:rFonts w:ascii="Vazir" w:hAnsi="Vazir" w:cs="Vazir"/>
+          <w:rtl/>
+          <w:lang w:bidi="fa-IR"/>
+        </w:rPr>
+      </w:pPr>
+      <w:r>
+        <w:rPr>
           <w:rFonts w:ascii="Vazir" w:hAnsi="Vazir" w:cs="Vazir" w:hint="cs"/>
           <w:rtl/>
           <w:lang w:bidi="fa-IR"/>
         </w:rPr>
-      </w:pPr>
-      <w:r>
-        <w:rPr>
-          <w:rFonts w:ascii="Vazir" w:hAnsi="Vazir" w:cs="Vazir" w:hint="cs"/>
-          <w:rtl/>
-          <w:lang w:bidi="fa-IR"/>
-        </w:rPr>
         <w:t>همانطور که مشاهده میشود فایل با موفقیت روی داکرهاب قرار داده شده است.</w:t>
       </w:r>
     </w:p>
@@ -1162,52 +1162,52 @@
       <w:pPr>
         <w:bidi/>
         <w:rPr>
-          <w:rFonts w:ascii="Vazir" w:hAnsi="Vazir" w:cs="Vazir" w:hint="cs"/>
-          <w:lang w:bidi="fa-IR"/>
-        </w:rPr>
-      </w:pPr>
-    </w:p>
-    <w:p>
-      <w:pPr>
-        <w:bidi/>
-        <w:rPr>
-          <w:rFonts w:ascii="Vazir" w:hAnsi="Vazir" w:cs="Vazir" w:hint="cs"/>
-          <w:lang w:bidi="fa-IR"/>
-        </w:rPr>
-      </w:pPr>
-    </w:p>
-    <w:p>
-      <w:pPr>
-        <w:bidi/>
-        <w:rPr>
-          <w:rFonts w:ascii="Vazir" w:hAnsi="Vazir" w:cs="Vazir" w:hint="cs"/>
-          <w:lang w:bidi="fa-IR"/>
-        </w:rPr>
-      </w:pPr>
-    </w:p>
-    <w:p>
-      <w:pPr>
-        <w:bidi/>
-        <w:rPr>
-          <w:rFonts w:ascii="Vazir" w:hAnsi="Vazir" w:cs="Vazir" w:hint="cs"/>
-          <w:lang w:bidi="fa-IR"/>
-        </w:rPr>
-      </w:pPr>
-    </w:p>
-    <w:p>
-      <w:pPr>
-        <w:bidi/>
-        <w:rPr>
-          <w:rFonts w:ascii="Vazir" w:hAnsi="Vazir" w:cs="Vazir" w:hint="cs"/>
-          <w:lang w:bidi="fa-IR"/>
-        </w:rPr>
-      </w:pPr>
-    </w:p>
-    <w:p>
-      <w:pPr>
-        <w:bidi/>
-        <w:rPr>
-          <w:rFonts w:ascii="Vazir" w:hAnsi="Vazir" w:cs="Vazir" w:hint="cs"/>
+          <w:rFonts w:ascii="Vazir" w:hAnsi="Vazir" w:cs="Vazir"/>
+          <w:lang w:bidi="fa-IR"/>
+        </w:rPr>
+      </w:pPr>
+    </w:p>
+    <w:p>
+      <w:pPr>
+        <w:bidi/>
+        <w:rPr>
+          <w:rFonts w:ascii="Vazir" w:hAnsi="Vazir" w:cs="Vazir"/>
+          <w:lang w:bidi="fa-IR"/>
+        </w:rPr>
+      </w:pPr>
+    </w:p>
+    <w:p>
+      <w:pPr>
+        <w:bidi/>
+        <w:rPr>
+          <w:rFonts w:ascii="Vazir" w:hAnsi="Vazir" w:cs="Vazir"/>
+          <w:lang w:bidi="fa-IR"/>
+        </w:rPr>
+      </w:pPr>
+    </w:p>
+    <w:p>
+      <w:pPr>
+        <w:bidi/>
+        <w:rPr>
+          <w:rFonts w:ascii="Vazir" w:hAnsi="Vazir" w:cs="Vazir"/>
+          <w:lang w:bidi="fa-IR"/>
+        </w:rPr>
+      </w:pPr>
+    </w:p>
+    <w:p>
+      <w:pPr>
+        <w:bidi/>
+        <w:rPr>
+          <w:rFonts w:ascii="Vazir" w:hAnsi="Vazir" w:cs="Vazir"/>
+          <w:lang w:bidi="fa-IR"/>
+        </w:rPr>
+      </w:pPr>
+    </w:p>
+    <w:p>
+      <w:pPr>
+        <w:bidi/>
+        <w:rPr>
+          <w:rFonts w:ascii="Vazir" w:hAnsi="Vazir" w:cs="Vazir"/>
           <w:lang w:bidi="fa-IR"/>
         </w:rPr>
       </w:pPr>
@@ -1347,34 +1347,48 @@
         <w:bidi/>
         <w:rPr>
           <w:rFonts w:ascii="Vazir" w:hAnsi="Vazir" w:cs="Vazir"/>
-          <w:rtl/>
-          <w:lang w:bidi="fa-IR"/>
-        </w:rPr>
-      </w:pPr>
-      <w:r>
-        <w:rPr>
-          <w:rFonts w:ascii="Vazir" w:hAnsi="Vazir" w:cs="Vazir" w:hint="cs"/>
-          <w:rtl/>
-          <w:lang w:bidi="fa-IR"/>
-        </w:rPr>
-        <w:t xml:space="preserve">در این بخش ابتدا یک کانتینر </w:t>
-      </w:r>
-      <w:proofErr w:type="spellStart"/>
-      <w:r>
-        <w:rPr>
-          <w:rFonts w:ascii="Vazir" w:hAnsi="Vazir" w:cs="Vazir"/>
-          <w:lang w:bidi="fa-IR"/>
-        </w:rPr>
-        <w:t>postgres</w:t>
-      </w:r>
-      <w:proofErr w:type="spellEnd"/>
-      <w:r>
-        <w:rPr>
-          <w:rFonts w:ascii="Vazir" w:hAnsi="Vazir" w:cs="Vazir" w:hint="cs"/>
-          <w:rtl/>
-          <w:lang w:bidi="fa-IR"/>
-        </w:rPr>
-        <w:t xml:space="preserve"> بالا می آوریم که بتوانیم به پایگاه داده متصل شویم:</w:t>
+          <w:lang w:bidi="fa-IR"/>
+        </w:rPr>
+      </w:pPr>
+      <w:r>
+        <w:rPr>
+          <w:noProof/>
+        </w:rPr>
+        <w:drawing>
+          <wp:inline distT="0" distB="0" distL="0" distR="0" wp14:anchorId="3F442E63" wp14:editId="5D7828F4">
+            <wp:extent cx="5943600" cy="1441450"/>
+            <wp:effectExtent l="0" t="0" r="0" b="6350"/>
+            <wp:docPr id="771827630" name="Picture 1"/>
+            <wp:cNvGraphicFramePr>
+              <a:graphicFrameLocks xmlns:a="http://schemas.openxmlformats.org/drawingml/2006/main" noChangeAspect="1"/>
+            </wp:cNvGraphicFramePr>
+            <a:graphic xmlns:a="http://schemas.openxmlformats.org/drawingml/2006/main">
+              <a:graphicData uri="http://schemas.openxmlformats.org/drawingml/2006/picture">
+                <pic:pic xmlns:pic="http://schemas.openxmlformats.org/drawingml/2006/picture">
+                  <pic:nvPicPr>
+                    <pic:cNvPr id="771827630" name=""/>
+                    <pic:cNvPicPr/>
+                  </pic:nvPicPr>
+                  <pic:blipFill>
+                    <a:blip r:embed="rId15"/>
+                    <a:stretch>
+                      <a:fillRect/>
+                    </a:stretch>
+                  </pic:blipFill>
+                  <pic:spPr>
+                    <a:xfrm>
+                      <a:off x="0" y="0"/>
+                      <a:ext cx="5943600" cy="1441450"/>
+                    </a:xfrm>
+                    <a:prstGeom prst="rect">
+                      <a:avLst/>
+                    </a:prstGeom>
+                  </pic:spPr>
+                </pic:pic>
+              </a:graphicData>
+            </a:graphic>
+          </wp:inline>
+        </w:drawing>
       </w:r>
     </w:p>
     <w:p>
@@ -1384,8 +1398,107 @@
         </w:tabs>
         <w:bidi/>
         <w:rPr>
+          <w:rFonts w:ascii="Vazir" w:hAnsi="Vazir" w:cs="Vazir"/>
+          <w:rtl/>
+          <w:lang w:bidi="fa-IR"/>
+        </w:rPr>
+      </w:pPr>
+      <w:r>
+        <w:rPr>
           <w:rFonts w:ascii="Vazir" w:hAnsi="Vazir" w:cs="Vazir" w:hint="cs"/>
           <w:rtl/>
+          <w:lang w:bidi="fa-IR"/>
+        </w:rPr>
+        <w:t>منابع به صورت زیر خواهند بود:</w:t>
+      </w:r>
+    </w:p>
+    <w:p>
+      <w:pPr>
+        <w:tabs>
+          <w:tab w:val="left" w:pos="2133"/>
+        </w:tabs>
+        <w:bidi/>
+        <w:rPr>
+          <w:rFonts w:ascii="Vazir" w:hAnsi="Vazir" w:cs="Vazir"/>
+          <w:rtl/>
+          <w:lang w:bidi="fa-IR"/>
+        </w:rPr>
+      </w:pPr>
+      <w:r>
+        <w:rPr>
+          <w:noProof/>
+        </w:rPr>
+        <w:drawing>
+          <wp:inline distT="0" distB="0" distL="0" distR="0" wp14:anchorId="02C0851C" wp14:editId="5F735620">
+            <wp:extent cx="5943600" cy="5068570"/>
+            <wp:effectExtent l="0" t="0" r="0" b="0"/>
+            <wp:docPr id="685039132" name="Picture 1"/>
+            <wp:cNvGraphicFramePr>
+              <a:graphicFrameLocks xmlns:a="http://schemas.openxmlformats.org/drawingml/2006/main" noChangeAspect="1"/>
+            </wp:cNvGraphicFramePr>
+            <a:graphic xmlns:a="http://schemas.openxmlformats.org/drawingml/2006/main">
+              <a:graphicData uri="http://schemas.openxmlformats.org/drawingml/2006/picture">
+                <pic:pic xmlns:pic="http://schemas.openxmlformats.org/drawingml/2006/picture">
+                  <pic:nvPicPr>
+                    <pic:cNvPr id="685039132" name=""/>
+                    <pic:cNvPicPr/>
+                  </pic:nvPicPr>
+                  <pic:blipFill>
+                    <a:blip r:embed="rId16"/>
+                    <a:stretch>
+                      <a:fillRect/>
+                    </a:stretch>
+                  </pic:blipFill>
+                  <pic:spPr>
+                    <a:xfrm>
+                      <a:off x="0" y="0"/>
+                      <a:ext cx="5943600" cy="5068570"/>
+                    </a:xfrm>
+                    <a:prstGeom prst="rect">
+                      <a:avLst/>
+                    </a:prstGeom>
+                  </pic:spPr>
+                </pic:pic>
+              </a:graphicData>
+            </a:graphic>
+          </wp:inline>
+        </w:drawing>
+      </w:r>
+    </w:p>
+    <w:p>
+      <w:pPr>
+        <w:tabs>
+          <w:tab w:val="left" w:pos="2133"/>
+        </w:tabs>
+        <w:bidi/>
+        <w:rPr>
+          <w:rFonts w:ascii="Vazir" w:hAnsi="Vazir" w:cs="Vazir"/>
+          <w:rtl/>
+          <w:lang w:bidi="fa-IR"/>
+        </w:rPr>
+      </w:pPr>
+    </w:p>
+    <w:p>
+      <w:pPr>
+        <w:tabs>
+          <w:tab w:val="left" w:pos="2133"/>
+        </w:tabs>
+        <w:bidi/>
+        <w:rPr>
+          <w:rFonts w:ascii="Vazir" w:hAnsi="Vazir" w:cs="Vazir"/>
+          <w:rtl/>
+          <w:lang w:bidi="fa-IR"/>
+        </w:rPr>
+      </w:pPr>
+    </w:p>
+    <w:p>
+      <w:pPr>
+        <w:tabs>
+          <w:tab w:val="left" w:pos="2133"/>
+        </w:tabs>
+        <w:bidi/>
+        <w:rPr>
+          <w:rFonts w:ascii="Vazir" w:hAnsi="Vazir" w:cs="Vazir" w:hint="cs"/>
           <w:lang w:bidi="fa-IR"/>
         </w:rPr>
       </w:pPr>

</xml_diff>